<commit_message>
Updated FSC and Added TSC
</commit_message>
<xml_diff>
--- a/Project_Files/03_FunctionalSafetyConcept_LaneAssistance.docx
+++ b/Project_Files/03_FunctionalSafetyConcept_LaneAssistance.docx
@@ -1239,6 +1239,11 @@
       <w:r>
         <w:t xml:space="preserve"> will ensure the item behaves in the safe manner. </w:t>
       </w:r>
+      <w:r>
+        <w:t>Function Safety concept is the last phase of the concept phase in the V process model.</w:t>
+      </w:r>
+      <w:bookmarkStart w:id="10" w:name="_GoBack"/>
+      <w:bookmarkEnd w:id="10"/>
     </w:p>
     <w:p>
       <w:pPr>
@@ -1253,8 +1258,8 @@
         <w:pStyle w:val="Heading1"/>
         <w:contextualSpacing w:val="0"/>
       </w:pPr>
-      <w:bookmarkStart w:id="10" w:name="_757cx6xm46zb" w:colFirst="0" w:colLast="0"/>
-      <w:bookmarkEnd w:id="10"/>
+      <w:bookmarkStart w:id="11" w:name="_757cx6xm46zb" w:colFirst="0" w:colLast="0"/>
+      <w:bookmarkEnd w:id="11"/>
       <w:r>
         <w:t>Inputs to the Functional Safety Concept</w:t>
       </w:r>
@@ -1264,8 +1269,8 @@
         <w:pStyle w:val="Heading2"/>
         <w:contextualSpacing w:val="0"/>
       </w:pPr>
-      <w:bookmarkStart w:id="11" w:name="_pi1c1upmo8jt" w:colFirst="0" w:colLast="0"/>
-      <w:bookmarkEnd w:id="11"/>
+      <w:bookmarkStart w:id="12" w:name="_pi1c1upmo8jt" w:colFirst="0" w:colLast="0"/>
+      <w:bookmarkEnd w:id="12"/>
       <w:r>
         <w:t>Safety goals from the Hazard Analysis and Risk Assessment</w:t>
       </w:r>
@@ -1536,8 +1541,8 @@
         <w:pStyle w:val="Heading2"/>
         <w:contextualSpacing w:val="0"/>
       </w:pPr>
-      <w:bookmarkStart w:id="12" w:name="_s0p6ihti6jgk" w:colFirst="0" w:colLast="0"/>
-      <w:bookmarkEnd w:id="12"/>
+      <w:bookmarkStart w:id="13" w:name="_s0p6ihti6jgk" w:colFirst="0" w:colLast="0"/>
+      <w:bookmarkEnd w:id="13"/>
       <w:r>
         <w:t>Preliminary Architecture</w:t>
       </w:r>
@@ -1612,8 +1617,8 @@
         <w:pStyle w:val="Heading3"/>
         <w:contextualSpacing w:val="0"/>
       </w:pPr>
-      <w:bookmarkStart w:id="13" w:name="_cqb49updinx4" w:colFirst="0" w:colLast="0"/>
-      <w:bookmarkEnd w:id="13"/>
+      <w:bookmarkStart w:id="14" w:name="_cqb49updinx4" w:colFirst="0" w:colLast="0"/>
+      <w:bookmarkEnd w:id="14"/>
       <w:r>
         <w:t>Description of architecture elements</w:t>
       </w:r>
@@ -2008,8 +2013,8 @@
         <w:pStyle w:val="Heading1"/>
         <w:contextualSpacing w:val="0"/>
       </w:pPr>
-      <w:bookmarkStart w:id="14" w:name="_v8l7qfui8b16" w:colFirst="0" w:colLast="0"/>
-      <w:bookmarkEnd w:id="14"/>
+      <w:bookmarkStart w:id="15" w:name="_v8l7qfui8b16" w:colFirst="0" w:colLast="0"/>
+      <w:bookmarkEnd w:id="15"/>
       <w:r>
         <w:t>Functional Safety Concept</w:t>
       </w:r>
@@ -2076,8 +2081,8 @@
         <w:pStyle w:val="Heading2"/>
         <w:contextualSpacing w:val="0"/>
       </w:pPr>
-      <w:bookmarkStart w:id="15" w:name="_mtn6qbhgsr36" w:colFirst="0" w:colLast="0"/>
-      <w:bookmarkEnd w:id="15"/>
+      <w:bookmarkStart w:id="16" w:name="_mtn6qbhgsr36" w:colFirst="0" w:colLast="0"/>
+      <w:bookmarkEnd w:id="16"/>
       <w:r>
         <w:t>Functional Safety Analysis</w:t>
       </w:r>
@@ -2487,8 +2492,8 @@
         <w:pStyle w:val="Heading2"/>
         <w:contextualSpacing w:val="0"/>
       </w:pPr>
-      <w:bookmarkStart w:id="16" w:name="_frlc9y84ede8" w:colFirst="0" w:colLast="0"/>
-      <w:bookmarkEnd w:id="16"/>
+      <w:bookmarkStart w:id="17" w:name="_frlc9y84ede8" w:colFirst="0" w:colLast="0"/>
+      <w:bookmarkEnd w:id="17"/>
       <w:r>
         <w:lastRenderedPageBreak/>
         <w:t>Functional Safety Requirements</w:t>
@@ -2851,6 +2856,9 @@
               <w:widowControl w:val="0"/>
             </w:pPr>
             <w:r>
+              <w:t>T</w:t>
+            </w:r>
+            <w:r>
               <w:t>he lane keeping item shall ensure that the lane departure oscillating torque frequency is below Max_Torque_Frequency</w:t>
             </w:r>
           </w:p>
@@ -2917,10 +2925,7 @@
         </w:tc>
       </w:tr>
     </w:tbl>
-    <w:p>
-      <w:bookmarkStart w:id="17" w:name="_GoBack"/>
-      <w:bookmarkEnd w:id="17"/>
-    </w:p>
+    <w:p/>
     <w:p/>
     <w:p>
       <w:r>
@@ -4477,6 +4482,7 @@
       <w:tblPr>
         <w:tblStyle w:val="a8"/>
         <w:tblW w:w="9360" w:type="dxa"/>
+        <w:tblInd w:w="10" w:type="dxa"/>
         <w:tblBorders>
           <w:top w:val="single" w:sz="8" w:space="0" w:color="000000"/>
           <w:left w:val="single" w:sz="8" w:space="0" w:color="000000"/>
@@ -4489,16 +4495,53 @@
         <w:tblLook w:val="0600" w:firstRow="0" w:lastRow="0" w:firstColumn="0" w:lastColumn="0" w:noHBand="1" w:noVBand="1"/>
       </w:tblPr>
       <w:tblGrid>
-        <w:gridCol w:w="1872"/>
-        <w:gridCol w:w="1872"/>
-        <w:gridCol w:w="1872"/>
-        <w:gridCol w:w="1872"/>
-        <w:gridCol w:w="1872"/>
+        <w:gridCol w:w="1862"/>
+        <w:gridCol w:w="10"/>
+        <w:gridCol w:w="1862"/>
+        <w:gridCol w:w="10"/>
+        <w:gridCol w:w="1862"/>
+        <w:gridCol w:w="10"/>
+        <w:gridCol w:w="1862"/>
+        <w:gridCol w:w="10"/>
+        <w:gridCol w:w="1862"/>
+        <w:gridCol w:w="10"/>
       </w:tblGrid>
       <w:tr>
+        <w:trPr>
+          <w:gridAfter w:val="1"/>
+          <w:wAfter w:w="10" w:type="dxa"/>
+        </w:trPr>
+        <w:tc>
+          <w:tcPr>
+            <w:tcW w:w="1862" w:type="dxa"/>
+            <w:shd w:val="clear" w:color="auto" w:fill="CCCCCC"/>
+            <w:tcMar>
+              <w:top w:w="100" w:type="dxa"/>
+              <w:left w:w="100" w:type="dxa"/>
+              <w:bottom w:w="100" w:type="dxa"/>
+              <w:right w:w="100" w:type="dxa"/>
+            </w:tcMar>
+          </w:tcPr>
+          <w:p>
+            <w:pPr>
+              <w:widowControl w:val="0"/>
+              <w:spacing w:line="240" w:lineRule="auto"/>
+              <w:rPr>
+                <w:b/>
+              </w:rPr>
+            </w:pPr>
+            <w:r>
+              <w:rPr>
+                <w:b/>
+              </w:rPr>
+              <w:t>ID</w:t>
+            </w:r>
+          </w:p>
+        </w:tc>
         <w:tc>
           <w:tcPr>
             <w:tcW w:w="1872" w:type="dxa"/>
+            <w:gridSpan w:val="2"/>
             <w:shd w:val="clear" w:color="auto" w:fill="CCCCCC"/>
             <w:tcMar>
               <w:top w:w="100" w:type="dxa"/>
@@ -4519,13 +4562,14 @@
               <w:rPr>
                 <w:b/>
               </w:rPr>
-              <w:t>ID</w:t>
+              <w:t>Degradation Mode</w:t>
             </w:r>
           </w:p>
         </w:tc>
         <w:tc>
           <w:tcPr>
             <w:tcW w:w="1872" w:type="dxa"/>
+            <w:gridSpan w:val="2"/>
             <w:shd w:val="clear" w:color="auto" w:fill="CCCCCC"/>
             <w:tcMar>
               <w:top w:w="100" w:type="dxa"/>
@@ -4546,13 +4590,14 @@
               <w:rPr>
                 <w:b/>
               </w:rPr>
-              <w:t>Degradation Mode</w:t>
+              <w:t>Trigger for Degradation Mode</w:t>
             </w:r>
           </w:p>
         </w:tc>
         <w:tc>
           <w:tcPr>
             <w:tcW w:w="1872" w:type="dxa"/>
+            <w:gridSpan w:val="2"/>
             <w:shd w:val="clear" w:color="auto" w:fill="CCCCCC"/>
             <w:tcMar>
               <w:top w:w="100" w:type="dxa"/>
@@ -4573,40 +4618,14 @@
               <w:rPr>
                 <w:b/>
               </w:rPr>
-              <w:t>Trigger for Degradation Mode</w:t>
+              <w:t>Safe State invoked?</w:t>
             </w:r>
           </w:p>
         </w:tc>
         <w:tc>
           <w:tcPr>
             <w:tcW w:w="1872" w:type="dxa"/>
-            <w:shd w:val="clear" w:color="auto" w:fill="CCCCCC"/>
-            <w:tcMar>
-              <w:top w:w="100" w:type="dxa"/>
-              <w:left w:w="100" w:type="dxa"/>
-              <w:bottom w:w="100" w:type="dxa"/>
-              <w:right w:w="100" w:type="dxa"/>
-            </w:tcMar>
-          </w:tcPr>
-          <w:p>
-            <w:pPr>
-              <w:widowControl w:val="0"/>
-              <w:spacing w:line="240" w:lineRule="auto"/>
-              <w:rPr>
-                <w:b/>
-              </w:rPr>
-            </w:pPr>
-            <w:r>
-              <w:rPr>
-                <w:b/>
-              </w:rPr>
-              <w:t>Safe State invoked?</w:t>
-            </w:r>
-          </w:p>
-        </w:tc>
-        <w:tc>
-          <w:tcPr>
-            <w:tcW w:w="1872" w:type="dxa"/>
+            <w:gridSpan w:val="2"/>
             <w:shd w:val="clear" w:color="auto" w:fill="CCCCCC"/>
             <w:tcMar>
               <w:top w:w="100" w:type="dxa"/>
@@ -4636,6 +4655,7 @@
         <w:tc>
           <w:tcPr>
             <w:tcW w:w="1872" w:type="dxa"/>
+            <w:gridSpan w:val="2"/>
             <w:tcMar>
               <w:top w:w="100" w:type="dxa"/>
               <w:left w:w="100" w:type="dxa"/>
@@ -4656,6 +4676,7 @@
         <w:tc>
           <w:tcPr>
             <w:tcW w:w="1872" w:type="dxa"/>
+            <w:gridSpan w:val="2"/>
             <w:tcMar>
               <w:top w:w="100" w:type="dxa"/>
               <w:left w:w="100" w:type="dxa"/>
@@ -4676,6 +4697,7 @@
         <w:tc>
           <w:tcPr>
             <w:tcW w:w="1872" w:type="dxa"/>
+            <w:gridSpan w:val="2"/>
             <w:tcMar>
               <w:top w:w="100" w:type="dxa"/>
               <w:left w:w="100" w:type="dxa"/>
@@ -4700,6 +4722,7 @@
         <w:tc>
           <w:tcPr>
             <w:tcW w:w="1872" w:type="dxa"/>
+            <w:gridSpan w:val="2"/>
             <w:tcMar>
               <w:top w:w="100" w:type="dxa"/>
               <w:left w:w="100" w:type="dxa"/>
@@ -4721,6 +4744,7 @@
         <w:tc>
           <w:tcPr>
             <w:tcW w:w="1872" w:type="dxa"/>
+            <w:gridSpan w:val="2"/>
             <w:tcMar>
               <w:top w:w="100" w:type="dxa"/>
               <w:left w:w="100" w:type="dxa"/>
@@ -4743,6 +4767,7 @@
         <w:tc>
           <w:tcPr>
             <w:tcW w:w="1872" w:type="dxa"/>
+            <w:gridSpan w:val="2"/>
             <w:tcMar>
               <w:top w:w="100" w:type="dxa"/>
               <w:left w:w="100" w:type="dxa"/>
@@ -4764,6 +4789,7 @@
         <w:tc>
           <w:tcPr>
             <w:tcW w:w="1872" w:type="dxa"/>
+            <w:gridSpan w:val="2"/>
             <w:tcMar>
               <w:top w:w="100" w:type="dxa"/>
               <w:left w:w="100" w:type="dxa"/>
@@ -4784,6 +4810,7 @@
         <w:tc>
           <w:tcPr>
             <w:tcW w:w="1872" w:type="dxa"/>
+            <w:gridSpan w:val="2"/>
             <w:tcMar>
               <w:top w:w="100" w:type="dxa"/>
               <w:left w:w="100" w:type="dxa"/>
@@ -4804,6 +4831,7 @@
         <w:tc>
           <w:tcPr>
             <w:tcW w:w="1872" w:type="dxa"/>
+            <w:gridSpan w:val="2"/>
             <w:tcMar>
               <w:top w:w="100" w:type="dxa"/>
               <w:left w:w="100" w:type="dxa"/>
@@ -4824,6 +4852,7 @@
         <w:tc>
           <w:tcPr>
             <w:tcW w:w="1872" w:type="dxa"/>
+            <w:gridSpan w:val="2"/>
             <w:tcMar>
               <w:top w:w="100" w:type="dxa"/>
               <w:left w:w="100" w:type="dxa"/>

</xml_diff>